<commit_message>
move to new data directory
</commit_message>
<xml_diff>
--- a/Data/mrUpdateOct23/audit/Fiji FRL changes.docx
+++ b/Data/mrUpdateOct23/audit/Fiji FRL changes.docx
@@ -4230,6 +4230,145 @@
         <w:t xml:space="preserve">Allow the code to used in another monitoring report. </w:t>
       </w:r>
     </w:p>
+    <w:p/>
+    <w:p>
+      <w:pPr>
+        <w:pStyle w:val="Heading2"/>
+      </w:pPr>
+      <w:proofErr w:type="spellStart"/>
+      <w:r>
+        <w:t>obs</w:t>
+      </w:r>
+      <w:proofErr w:type="spellEnd"/>
+      <w:r>
+        <w:t xml:space="preserve"> 54</w:t>
+      </w:r>
+      <w:r>
+        <w:t xml:space="preserve"> – code change</w:t>
+      </w:r>
+    </w:p>
+    <w:p>
+      <w:r>
+        <w:t xml:space="preserve">Changed the </w:t>
+      </w:r>
+      <w:proofErr w:type="spellStart"/>
+      <w:r>
+        <w:t>ARefor</w:t>
+      </w:r>
+      <w:proofErr w:type="spellEnd"/>
+      <w:r>
+        <w:t xml:space="preserve"> survey data to use aa boot rather than the </w:t>
+      </w:r>
+      <w:proofErr w:type="gramStart"/>
+      <w:r>
+        <w:t>hard wired</w:t>
+      </w:r>
+      <w:proofErr w:type="gramEnd"/>
+      <w:r>
+        <w:t xml:space="preserve"> areas</w:t>
+      </w:r>
+    </w:p>
+    <w:p/>
+    <w:p>
+      <w:pPr>
+        <w:pStyle w:val="Heading2"/>
+      </w:pPr>
+      <w:r>
+        <w:t>MCAR 34,35,36</w:t>
+      </w:r>
+      <w:r>
+        <w:t xml:space="preserve"> – </w:t>
+      </w:r>
+      <w:r>
+        <w:t xml:space="preserve">no </w:t>
+      </w:r>
+      <w:r>
+        <w:t>code change</w:t>
+      </w:r>
+    </w:p>
+    <w:p>
+      <w:r>
+        <w:t>Change the volumes used for the Softwood and Hardwood plantations to use published data.</w:t>
+      </w:r>
+    </w:p>
+    <w:p>
+      <w:r>
+        <w:t xml:space="preserve">This required changes to the </w:t>
+      </w:r>
+      <w:proofErr w:type="spellStart"/>
+      <w:r>
+        <w:t>fiji_frl_</w:t>
+      </w:r>
+      <w:proofErr w:type="gramStart"/>
+      <w:r>
+        <w:t>input.RData</w:t>
+      </w:r>
+      <w:proofErr w:type="spellEnd"/>
+      <w:proofErr w:type="gramEnd"/>
+    </w:p>
+    <w:p>
+      <w:r>
+        <w:t xml:space="preserve">This changed the </w:t>
+      </w:r>
+      <w:proofErr w:type="spellStart"/>
+      <w:r>
+        <w:t>hwsw_volharv</w:t>
+      </w:r>
+      <w:proofErr w:type="spellEnd"/>
+      <w:r>
+        <w:t xml:space="preserve">, </w:t>
+      </w:r>
+      <w:proofErr w:type="spellStart"/>
+      <w:r>
+        <w:t>sw_hvol_parea</w:t>
+      </w:r>
+      <w:proofErr w:type="spellEnd"/>
+      <w:r>
+        <w:t xml:space="preserve"> data.</w:t>
+      </w:r>
+    </w:p>
+    <w:p/>
+    <w:p>
+      <w:r>
+        <w:t xml:space="preserve">Volumes used in MR have also changed and will need to be </w:t>
+      </w:r>
+      <w:r>
+        <w:t>changed in the ‘</w:t>
+      </w:r>
+      <w:proofErr w:type="gramStart"/>
+      <w:r>
+        <w:t>defaults’</w:t>
+      </w:r>
+      <w:proofErr w:type="gramEnd"/>
+      <w:r>
+        <w:t xml:space="preserve"> and web interface to use the published data.</w:t>
+      </w:r>
+    </w:p>
+    <w:p>
+      <w:pPr>
+        <w:pStyle w:val="Heading2"/>
+      </w:pPr>
+      <w:r>
+        <w:t xml:space="preserve">MCAR 60 – </w:t>
+      </w:r>
+      <w:r>
+        <w:t xml:space="preserve">no </w:t>
+      </w:r>
+      <w:r>
+        <w:t>code change</w:t>
+      </w:r>
+    </w:p>
+    <w:p>
+      <w:r>
+        <w:t>Risk buffer deduction changed from 16% to 21%</w:t>
+      </w:r>
+    </w:p>
+    <w:p>
+      <w:r>
+        <w:t>This only affects the entered values – need to change the ‘defaults’</w:t>
+      </w:r>
+    </w:p>
+    <w:p/>
     <w:sectPr>
       <w:pgSz w:w="12240" w:h="15840"/>
       <w:pgMar w:top="1400" w:right="1560" w:bottom="280" w:left="1560" w:header="720" w:footer="720" w:gutter="0"/>

</xml_diff>

<commit_message>
update for NF EF
</commit_message>
<xml_diff>
--- a/Data/mrUpdateOct23/audit/Fiji FRL changes.docx
+++ b/Data/mrUpdateOct23/audit/Fiji FRL changes.docx
@@ -4230,6 +4230,145 @@
         <w:t xml:space="preserve">Allow the code to used in another monitoring report. </w:t>
       </w:r>
     </w:p>
+    <w:p/>
+    <w:p>
+      <w:pPr>
+        <w:pStyle w:val="Heading2"/>
+      </w:pPr>
+      <w:proofErr w:type="spellStart"/>
+      <w:r>
+        <w:t>obs</w:t>
+      </w:r>
+      <w:proofErr w:type="spellEnd"/>
+      <w:r>
+        <w:t xml:space="preserve"> 54</w:t>
+      </w:r>
+      <w:r>
+        <w:t xml:space="preserve"> – code change</w:t>
+      </w:r>
+    </w:p>
+    <w:p>
+      <w:r>
+        <w:t xml:space="preserve">Changed the </w:t>
+      </w:r>
+      <w:proofErr w:type="spellStart"/>
+      <w:r>
+        <w:t>ARefor</w:t>
+      </w:r>
+      <w:proofErr w:type="spellEnd"/>
+      <w:r>
+        <w:t xml:space="preserve"> survey data to use aa boot rather than the </w:t>
+      </w:r>
+      <w:proofErr w:type="gramStart"/>
+      <w:r>
+        <w:t>hard wired</w:t>
+      </w:r>
+      <w:proofErr w:type="gramEnd"/>
+      <w:r>
+        <w:t xml:space="preserve"> areas</w:t>
+      </w:r>
+    </w:p>
+    <w:p/>
+    <w:p>
+      <w:pPr>
+        <w:pStyle w:val="Heading2"/>
+      </w:pPr>
+      <w:r>
+        <w:t>MCAR 34,35,36</w:t>
+      </w:r>
+      <w:r>
+        <w:t xml:space="preserve"> – </w:t>
+      </w:r>
+      <w:r>
+        <w:t xml:space="preserve">no </w:t>
+      </w:r>
+      <w:r>
+        <w:t>code change</w:t>
+      </w:r>
+    </w:p>
+    <w:p>
+      <w:r>
+        <w:t>Change the volumes used for the Softwood and Hardwood plantations to use published data.</w:t>
+      </w:r>
+    </w:p>
+    <w:p>
+      <w:r>
+        <w:t xml:space="preserve">This required changes to the </w:t>
+      </w:r>
+      <w:proofErr w:type="spellStart"/>
+      <w:r>
+        <w:t>fiji_frl_</w:t>
+      </w:r>
+      <w:proofErr w:type="gramStart"/>
+      <w:r>
+        <w:t>input.RData</w:t>
+      </w:r>
+      <w:proofErr w:type="spellEnd"/>
+      <w:proofErr w:type="gramEnd"/>
+    </w:p>
+    <w:p>
+      <w:r>
+        <w:t xml:space="preserve">This changed the </w:t>
+      </w:r>
+      <w:proofErr w:type="spellStart"/>
+      <w:r>
+        <w:t>hwsw_volharv</w:t>
+      </w:r>
+      <w:proofErr w:type="spellEnd"/>
+      <w:r>
+        <w:t xml:space="preserve">, </w:t>
+      </w:r>
+      <w:proofErr w:type="spellStart"/>
+      <w:r>
+        <w:t>sw_hvol_parea</w:t>
+      </w:r>
+      <w:proofErr w:type="spellEnd"/>
+      <w:r>
+        <w:t xml:space="preserve"> data.</w:t>
+      </w:r>
+    </w:p>
+    <w:p/>
+    <w:p>
+      <w:r>
+        <w:t xml:space="preserve">Volumes used in MR have also changed and will need to be </w:t>
+      </w:r>
+      <w:r>
+        <w:t>changed in the ‘</w:t>
+      </w:r>
+      <w:proofErr w:type="gramStart"/>
+      <w:r>
+        <w:t>defaults’</w:t>
+      </w:r>
+      <w:proofErr w:type="gramEnd"/>
+      <w:r>
+        <w:t xml:space="preserve"> and web interface to use the published data.</w:t>
+      </w:r>
+    </w:p>
+    <w:p>
+      <w:pPr>
+        <w:pStyle w:val="Heading2"/>
+      </w:pPr>
+      <w:r>
+        <w:t xml:space="preserve">MCAR 60 – </w:t>
+      </w:r>
+      <w:r>
+        <w:t xml:space="preserve">no </w:t>
+      </w:r>
+      <w:r>
+        <w:t>code change</w:t>
+      </w:r>
+    </w:p>
+    <w:p>
+      <w:r>
+        <w:t>Risk buffer deduction changed from 16% to 21%</w:t>
+      </w:r>
+    </w:p>
+    <w:p>
+      <w:r>
+        <w:t>This only affects the entered values – need to change the ‘defaults’</w:t>
+      </w:r>
+    </w:p>
+    <w:p/>
     <w:sectPr>
       <w:pgSz w:w="12240" w:h="15840"/>
       <w:pgMar w:top="1400" w:right="1560" w:bottom="280" w:left="1560" w:header="720" w:footer="720" w:gutter="0"/>

</xml_diff>